<commit_message>
Technische Dokumentation geupdated, Bugs behoben
</commit_message>
<xml_diff>
--- a/Quellennachweis.docx
+++ b/Quellennachweis.docx
@@ -18,11 +18,19 @@
           <w:lang w:val="fr-CH"/>
         </w:rPr>
       </w:pPr>
-      <w:r>
-        <w:rPr>
-          <w:lang w:val="fr-CH"/>
-        </w:rPr>
-        <w:t>Sounds:</w:t>
+      <w:proofErr w:type="spellStart"/>
+      <w:r>
+        <w:rPr>
+          <w:lang w:val="fr-CH"/>
+        </w:rPr>
+        <w:t>Sounds</w:t>
+      </w:r>
+      <w:proofErr w:type="spellEnd"/>
+      <w:r>
+        <w:rPr>
+          <w:lang w:val="fr-CH"/>
+        </w:rPr>
+        <w:t>:</w:t>
       </w:r>
     </w:p>
     <w:p>
@@ -31,12 +39,14 @@
           <w:lang w:val="fr-CH"/>
         </w:rPr>
       </w:pPr>
+      <w:proofErr w:type="spellStart"/>
       <w:r>
         <w:rPr>
           <w:lang w:val="fr-CH"/>
         </w:rPr>
         <w:t>CharacterAttack</w:t>
       </w:r>
+      <w:proofErr w:type="spellEnd"/>
       <w:r>
         <w:rPr>
           <w:lang w:val="fr-CH"/>
@@ -67,12 +77,14 @@
         </w:rPr>
         <w:br/>
       </w:r>
+      <w:proofErr w:type="spellStart"/>
       <w:r>
         <w:rPr>
           <w:lang w:val="fr-CH"/>
         </w:rPr>
         <w:t>Clicksound</w:t>
       </w:r>
+      <w:proofErr w:type="spellEnd"/>
       <w:r>
         <w:rPr>
           <w:lang w:val="fr-CH"/>
@@ -114,8 +126,15 @@
           <w:lang w:val="fr-CH"/>
         </w:rPr>
         <w:br/>
+      </w:r>
+      <w:proofErr w:type="spellStart"/>
+      <w:r>
+        <w:rPr>
+          <w:lang w:val="fr-CH"/>
+        </w:rPr>
         <w:t>CompleteLevel</w:t>
       </w:r>
+      <w:proofErr w:type="spellEnd"/>
       <w:r>
         <w:rPr>
           <w:lang w:val="fr-CH"/>
@@ -145,8 +164,15 @@
           <w:lang w:val="fr-CH"/>
         </w:rPr>
         <w:br/>
+      </w:r>
+      <w:proofErr w:type="spellStart"/>
+      <w:r>
+        <w:rPr>
+          <w:lang w:val="fr-CH"/>
+        </w:rPr>
         <w:t>CharacterAttack</w:t>
       </w:r>
+      <w:proofErr w:type="spellEnd"/>
       <w:r>
         <w:rPr>
           <w:lang w:val="fr-CH"/>
@@ -182,8 +208,15 @@
           <w:lang w:val="fr-CH"/>
         </w:rPr>
         <w:br/>
+      </w:r>
+      <w:proofErr w:type="spellStart"/>
+      <w:r>
+        <w:rPr>
+          <w:lang w:val="fr-CH"/>
+        </w:rPr>
         <w:t>EnemyAttack</w:t>
       </w:r>
+      <w:proofErr w:type="spellEnd"/>
       <w:r>
         <w:rPr>
           <w:lang w:val="fr-CH"/>
@@ -213,8 +246,15 @@
           <w:lang w:val="fr-CH"/>
         </w:rPr>
         <w:br/>
+      </w:r>
+      <w:proofErr w:type="spellStart"/>
+      <w:r>
+        <w:rPr>
+          <w:lang w:val="fr-CH"/>
+        </w:rPr>
         <w:t>FalseAnswer</w:t>
       </w:r>
+      <w:proofErr w:type="spellEnd"/>
       <w:r>
         <w:rPr>
           <w:lang w:val="fr-CH"/>
@@ -244,8 +284,15 @@
           <w:lang w:val="fr-CH"/>
         </w:rPr>
         <w:br/>
+      </w:r>
+      <w:proofErr w:type="spellStart"/>
+      <w:r>
+        <w:rPr>
+          <w:lang w:val="fr-CH"/>
+        </w:rPr>
         <w:t>Hoversound</w:t>
       </w:r>
+      <w:proofErr w:type="spellEnd"/>
       <w:r>
         <w:rPr>
           <w:lang w:val="fr-CH"/>
@@ -275,8 +322,15 @@
           <w:lang w:val="fr-CH"/>
         </w:rPr>
         <w:br/>
+      </w:r>
+      <w:proofErr w:type="spellStart"/>
+      <w:r>
+        <w:rPr>
+          <w:lang w:val="fr-CH"/>
+        </w:rPr>
         <w:t>Runninsound</w:t>
       </w:r>
+      <w:proofErr w:type="spellEnd"/>
       <w:r>
         <w:rPr>
           <w:lang w:val="fr-CH"/>
@@ -306,8 +360,15 @@
           <w:lang w:val="fr-CH"/>
         </w:rPr>
         <w:br/>
+      </w:r>
+      <w:proofErr w:type="spellStart"/>
+      <w:r>
+        <w:rPr>
+          <w:lang w:val="fr-CH"/>
+        </w:rPr>
         <w:t>Timersound</w:t>
       </w:r>
+      <w:proofErr w:type="spellEnd"/>
       <w:r>
         <w:rPr>
           <w:lang w:val="fr-CH"/>
@@ -351,28 +412,34 @@
         <w:rPr>
           <w:lang w:val="fr-CH"/>
         </w:rPr>
-        <w:t>Images :</w:t>
+        <w:t>Images</w:t>
+      </w:r>
+      <w:r>
+        <w:rPr>
+          <w:lang w:val="fr-CH"/>
+        </w:rPr>
+        <w:t>:</w:t>
       </w:r>
     </w:p>
     <w:p>
-      <w:pPr>
-        <w:rPr>
-          <w:lang w:val="fr-CH"/>
-        </w:rPr>
-      </w:pPr>
-    </w:p>
-    <w:p>
-      <w:r>
-        <w:t xml:space="preserve">Alle Bilder vom Ordner Character und </w:t>
-      </w:r>
-      <w:r>
-        <w:t xml:space="preserve">AttackObject wurden </w:t>
-      </w:r>
-      <w:r>
-        <w:t>aus diesem Bild herausgeschnitten:</w:t>
-      </w:r>
-      <w:r>
-        <w:t xml:space="preserve"> </w:t>
+      <w:r>
+        <w:t xml:space="preserve">Alle Bilder vom Ordner </w:t>
+      </w:r>
+      <w:proofErr w:type="spellStart"/>
+      <w:r>
+        <w:t>Character</w:t>
+      </w:r>
+      <w:proofErr w:type="spellEnd"/>
+      <w:r>
+        <w:t xml:space="preserve"> und </w:t>
+      </w:r>
+      <w:proofErr w:type="spellStart"/>
+      <w:r>
+        <w:t>AttackObject</w:t>
+      </w:r>
+      <w:proofErr w:type="spellEnd"/>
+      <w:r>
+        <w:t xml:space="preserve"> wurden aus diesem Bild herausgeschnitten: </w:t>
       </w:r>
       <w:hyperlink r:id="rId4" w:history="1">
         <w:r>
@@ -463,7 +530,14 @@
       </w:hyperlink>
       <w:r>
         <w:br/>
-        <w:t xml:space="preserve">Red Cross : </w:t>
+      </w:r>
+      <w:proofErr w:type="spellStart"/>
+      <w:r>
+        <w:t>Red</w:t>
+      </w:r>
+      <w:proofErr w:type="spellEnd"/>
+      <w:r>
+        <w:t xml:space="preserve"> Cross : </w:t>
       </w:r>
       <w:hyperlink r:id="rId11" w:history="1">
         <w:r>
@@ -475,12 +549,7 @@
       </w:hyperlink>
       <w:r>
         <w:br/>
-        <w:t>Portal</w:t>
-      </w:r>
-      <w:bookmarkStart w:id="0" w:name="_GoBack"/>
-      <w:bookmarkEnd w:id="0"/>
-      <w:r>
-        <w:t xml:space="preserve">: </w:t>
+        <w:t xml:space="preserve">Portal: </w:t>
       </w:r>
       <w:hyperlink r:id="rId12" w:history="1">
         <w:r>
@@ -493,8 +562,37 @@
       <w:r>
         <w:br/>
       </w:r>
-      <w:r>
-        <w:t xml:space="preserve">ArrowKeys (Left and Right): </w:t>
+      <w:proofErr w:type="spellStart"/>
+      <w:r>
+        <w:t>ArrowKeys</w:t>
+      </w:r>
+      <w:proofErr w:type="spellEnd"/>
+      <w:r>
+        <w:t xml:space="preserve"> (</w:t>
+      </w:r>
+      <w:proofErr w:type="spellStart"/>
+      <w:r>
+        <w:t>Left</w:t>
+      </w:r>
+      <w:proofErr w:type="spellEnd"/>
+      <w:r>
+        <w:t xml:space="preserve"> </w:t>
+      </w:r>
+      <w:proofErr w:type="spellStart"/>
+      <w:r>
+        <w:t>and</w:t>
+      </w:r>
+      <w:proofErr w:type="spellEnd"/>
+      <w:r>
+        <w:t xml:space="preserve"> </w:t>
+      </w:r>
+      <w:proofErr w:type="spellStart"/>
+      <w:r>
+        <w:t>Right</w:t>
+      </w:r>
+      <w:proofErr w:type="spellEnd"/>
+      <w:r>
+        <w:t xml:space="preserve">): </w:t>
       </w:r>
       <w:hyperlink r:id="rId13" w:history="1">
         <w:r>
@@ -507,20 +605,29 @@
       <w:r>
         <w:br/>
       </w:r>
-      <w:r>
-        <w:t>ArrowKeys (</w:t>
-      </w:r>
+      <w:proofErr w:type="spellStart"/>
+      <w:r>
+        <w:t>ArrowKeys</w:t>
+      </w:r>
+      <w:proofErr w:type="spellEnd"/>
+      <w:r>
+        <w:t xml:space="preserve"> (</w:t>
+      </w:r>
+      <w:proofErr w:type="spellStart"/>
       <w:r>
         <w:t>Up</w:t>
       </w:r>
-      <w:r>
-        <w:t xml:space="preserve"> and </w:t>
-      </w:r>
-      <w:r>
-        <w:t>Down</w:t>
-      </w:r>
-      <w:r>
-        <w:t>):</w:t>
+      <w:proofErr w:type="spellEnd"/>
+      <w:r>
+        <w:t xml:space="preserve"> </w:t>
+      </w:r>
+      <w:proofErr w:type="spellStart"/>
+      <w:r>
+        <w:t>and</w:t>
+      </w:r>
+      <w:proofErr w:type="spellEnd"/>
+      <w:r>
+        <w:t xml:space="preserve"> Down):</w:t>
       </w:r>
       <w:r>
         <w:t xml:space="preserve"> </w:t>
@@ -552,8 +659,10 @@
     </w:p>
     <w:p/>
     <w:p/>
-    <w:p/>
-    <w:p/>
+    <w:p>
+      <w:bookmarkStart w:id="0" w:name="_GoBack"/>
+      <w:bookmarkEnd w:id="0"/>
+    </w:p>
     <w:sectPr>
       <w:pgSz w:w="11906" w:h="16838"/>
       <w:pgMar w:top="1417" w:right="1417" w:bottom="1134" w:left="1417" w:header="708" w:footer="708" w:gutter="0"/>

</xml_diff>